<commit_message>
Coursework 2 - Task 3
</commit_message>
<xml_diff>
--- a/Programming_and_scripting_coursework2/Task Three User Guide.docx
+++ b/Programming_and_scripting_coursework2/Task Three User Guide.docx
@@ -548,6 +548,12 @@
         </w:rPr>
         <w:t xml:space="preserve">Now that you have your </w:t>
       </w:r>
+      <w:r>
+        <w:rPr>
+          <w:lang w:val="en-GB" w:eastAsia="en-GB"/>
+        </w:rPr>
+        <w:t>.</w:t>
+      </w:r>
       <w:proofErr w:type="spellStart"/>
       <w:r>
         <w:rPr>
@@ -560,7 +566,19 @@
         <w:rPr>
           <w:lang w:val="en-GB" w:eastAsia="en-GB"/>
         </w:rPr>
-        <w:t xml:space="preserve"> file you can edit it inside an IDE such as PyCharm.</w:t>
+        <w:t xml:space="preserve"> file you can edit it inside an IDE such as PyCharm</w:t>
+      </w:r>
+      <w:r>
+        <w:rPr>
+          <w:lang w:val="en-GB" w:eastAsia="en-GB"/>
+        </w:rPr>
+        <w:t xml:space="preserve"> or Notepad++</w:t>
+      </w:r>
+      <w:r>
+        <w:rPr>
+          <w:lang w:val="en-GB" w:eastAsia="en-GB"/>
+        </w:rPr>
+        <w:t>.</w:t>
       </w:r>
     </w:p>
     <w:p>
@@ -582,6 +600,12 @@
         </w:rPr>
         <w:t xml:space="preserve">Enter the relevant codes below to your </w:t>
       </w:r>
+      <w:r>
+        <w:rPr>
+          <w:lang w:val="en-GB" w:eastAsia="en-GB"/>
+        </w:rPr>
+        <w:t>.</w:t>
+      </w:r>
       <w:proofErr w:type="spellStart"/>
       <w:r>
         <w:rPr>
@@ -615,6 +639,12 @@
           <w:lang w:val="en-GB" w:eastAsia="en-GB"/>
         </w:rPr>
         <w:t xml:space="preserve">Make your </w:t>
+      </w:r>
+      <w:r>
+        <w:rPr>
+          <w:lang w:val="en-GB" w:eastAsia="en-GB"/>
+        </w:rPr>
+        <w:t>.</w:t>
       </w:r>
       <w:proofErr w:type="spellStart"/>
       <w:r>
@@ -694,7 +724,75 @@
         <w:rPr>
           <w:lang w:val="en-GB" w:eastAsia="en-GB"/>
         </w:rPr>
-        <w:t>To execute your script, type into the terminal ‘./print_scripts.sh’</w:t>
+        <w:t xml:space="preserve">To execute your script, type into the </w:t>
+      </w:r>
+      <w:proofErr w:type="gramStart"/>
+      <w:r>
+        <w:rPr>
+          <w:lang w:val="en-GB" w:eastAsia="en-GB"/>
+        </w:rPr>
+        <w:t xml:space="preserve">terminal </w:t>
+      </w:r>
+      <w:r>
+        <w:rPr>
+          <w:lang w:val="en-GB" w:eastAsia="en-GB"/>
+        </w:rPr>
+        <w:t>.</w:t>
+      </w:r>
+      <w:proofErr w:type="gramEnd"/>
+      <w:r>
+        <w:rPr>
+          <w:lang w:val="en-GB" w:eastAsia="en-GB"/>
+        </w:rPr>
+        <w:t>/</w:t>
+      </w:r>
+      <w:r>
+        <w:rPr>
+          <w:lang w:val="en-GB" w:eastAsia="en-GB"/>
+        </w:rPr>
+        <w:t xml:space="preserve"> then the file name of your .</w:t>
+      </w:r>
+      <w:proofErr w:type="spellStart"/>
+      <w:r>
+        <w:rPr>
+          <w:lang w:val="en-GB" w:eastAsia="en-GB"/>
+        </w:rPr>
+        <w:t>sh</w:t>
+      </w:r>
+      <w:proofErr w:type="spellEnd"/>
+      <w:r>
+        <w:rPr>
+          <w:lang w:val="en-GB" w:eastAsia="en-GB"/>
+        </w:rPr>
+        <w:t xml:space="preserve"> file </w:t>
+      </w:r>
+      <w:proofErr w:type="spellStart"/>
+      <w:r>
+        <w:rPr>
+          <w:lang w:val="en-GB" w:eastAsia="en-GB"/>
+        </w:rPr>
+        <w:t>eg</w:t>
+      </w:r>
+      <w:proofErr w:type="spellEnd"/>
+      <w:r>
+        <w:rPr>
+          <w:lang w:val="en-GB" w:eastAsia="en-GB"/>
+        </w:rPr>
+        <w:t xml:space="preserve"> ‘./print_scripts.sh’, or double click on your .</w:t>
+      </w:r>
+      <w:proofErr w:type="spellStart"/>
+      <w:r>
+        <w:rPr>
+          <w:lang w:val="en-GB" w:eastAsia="en-GB"/>
+        </w:rPr>
+        <w:t>sh</w:t>
+      </w:r>
+      <w:proofErr w:type="spellEnd"/>
+      <w:r>
+        <w:rPr>
+          <w:lang w:val="en-GB" w:eastAsia="en-GB"/>
+        </w:rPr>
+        <w:t xml:space="preserve"> file from Windows File Explorer</w:t>
       </w:r>
     </w:p>
     <w:p>
@@ -764,12 +862,167 @@
     <w:p>
       <w:pPr>
         <w:spacing w:after="25"/>
-        <w:ind w:left="345" w:firstLine="0"/>
+        <w:ind w:left="0" w:firstLine="0"/>
         <w:rPr>
           <w:b/>
           <w:bCs/>
         </w:rPr>
       </w:pPr>
+    </w:p>
+    <w:p>
+      <w:pPr>
+        <w:spacing w:after="25"/>
+      </w:pPr>
+      <w:r>
+        <w:t>To find all scripting commands that are print related</w:t>
+      </w:r>
+      <w:r>
+        <w:t xml:space="preserve"> and output them to a local file</w:t>
+      </w:r>
+      <w:r>
+        <w:t>, type the below into your .</w:t>
+      </w:r>
+      <w:proofErr w:type="spellStart"/>
+      <w:r>
+        <w:t>sh</w:t>
+      </w:r>
+      <w:proofErr w:type="spellEnd"/>
+      <w:r>
+        <w:t xml:space="preserve"> file</w:t>
+      </w:r>
+      <w:r>
+        <w:t xml:space="preserve"> you created</w:t>
+      </w:r>
+      <w:r>
+        <w:t xml:space="preserve"> by using an IDE such a </w:t>
+      </w:r>
+      <w:proofErr w:type="spellStart"/>
+      <w:r>
+        <w:t>Pycharm</w:t>
+      </w:r>
+      <w:proofErr w:type="spellEnd"/>
+      <w:r>
+        <w:t xml:space="preserve"> or Notepad++</w:t>
+      </w:r>
+      <w:r>
+        <w:t xml:space="preserve"> to edit the file</w:t>
+      </w:r>
+      <w:r>
+        <w:t xml:space="preserve">. Note, you can change the </w:t>
+      </w:r>
+      <w:r>
+        <w:t xml:space="preserve">directory and .txt file name in line 7 to suit your preferences. </w:t>
+      </w:r>
+    </w:p>
+    <w:p>
+      <w:pPr>
+        <w:spacing w:after="25"/>
+        <w:ind w:left="345" w:firstLine="0"/>
+        <w:rPr>
+          <w:b/>
+          <w:bCs/>
+        </w:rPr>
+      </w:pPr>
+      <w:r>
+        <w:rPr>
+          <w:b/>
+          <w:bCs/>
+        </w:rPr>
+        <w:drawing>
+          <wp:inline distT="0" distB="0" distL="0" distR="0" wp14:anchorId="1CA50765" wp14:editId="637E57FD">
+            <wp:extent cx="5716270" cy="770255"/>
+            <wp:effectExtent l="0" t="0" r="0" b="4445"/>
+            <wp:docPr id="1939374824" name="Picture 1" descr="A grey screen with orange text&#10;&#10;Description automatically generated"/>
+            <wp:cNvGraphicFramePr>
+              <a:graphicFrameLocks xmlns:a="http://schemas.openxmlformats.org/drawingml/2006/main" noChangeAspect="1"/>
+            </wp:cNvGraphicFramePr>
+            <a:graphic xmlns:a="http://schemas.openxmlformats.org/drawingml/2006/main">
+              <a:graphicData uri="http://schemas.openxmlformats.org/drawingml/2006/picture">
+                <pic:pic xmlns:pic="http://schemas.openxmlformats.org/drawingml/2006/picture">
+                  <pic:nvPicPr>
+                    <pic:cNvPr id="1939374824" name="Picture 1" descr="A grey screen with orange text&#10;&#10;Description automatically generated"/>
+                    <pic:cNvPicPr/>
+                  </pic:nvPicPr>
+                  <pic:blipFill>
+                    <a:blip r:embed="rId7"/>
+                    <a:stretch>
+                      <a:fillRect/>
+                    </a:stretch>
+                  </pic:blipFill>
+                  <pic:spPr>
+                    <a:xfrm>
+                      <a:off x="0" y="0"/>
+                      <a:ext cx="5716270" cy="770255"/>
+                    </a:xfrm>
+                    <a:prstGeom prst="rect">
+                      <a:avLst/>
+                    </a:prstGeom>
+                  </pic:spPr>
+                </pic:pic>
+              </a:graphicData>
+            </a:graphic>
+          </wp:inline>
+        </w:drawing>
+      </w:r>
+    </w:p>
+    <w:p>
+      <w:pPr>
+        <w:spacing w:after="25"/>
+        <w:rPr>
+          <w:b/>
+          <w:bCs/>
+        </w:rPr>
+      </w:pPr>
+    </w:p>
+    <w:p>
+      <w:pPr>
+        <w:spacing w:after="25"/>
+      </w:pPr>
+      <w:r>
+        <w:t>Expected output should be as below, a .txt file will be created in your listed directory and will detail the print related commands on your computer:</w:t>
+      </w:r>
+    </w:p>
+    <w:p>
+      <w:pPr>
+        <w:spacing w:after="25"/>
+      </w:pPr>
+      <w:r>
+        <w:drawing>
+          <wp:inline distT="0" distB="0" distL="0" distR="0" wp14:anchorId="31525F15" wp14:editId="56AFC997">
+            <wp:extent cx="1064302" cy="2001319"/>
+            <wp:effectExtent l="0" t="0" r="2540" b="5715"/>
+            <wp:docPr id="1658132359" name="Picture 1"/>
+            <wp:cNvGraphicFramePr>
+              <a:graphicFrameLocks xmlns:a="http://schemas.openxmlformats.org/drawingml/2006/main" noChangeAspect="1"/>
+            </wp:cNvGraphicFramePr>
+            <a:graphic xmlns:a="http://schemas.openxmlformats.org/drawingml/2006/main">
+              <a:graphicData uri="http://schemas.openxmlformats.org/drawingml/2006/picture">
+                <pic:pic xmlns:pic="http://schemas.openxmlformats.org/drawingml/2006/picture">
+                  <pic:nvPicPr>
+                    <pic:cNvPr id="1658132359" name=""/>
+                    <pic:cNvPicPr/>
+                  </pic:nvPicPr>
+                  <pic:blipFill>
+                    <a:blip r:embed="rId8"/>
+                    <a:stretch>
+                      <a:fillRect/>
+                    </a:stretch>
+                  </pic:blipFill>
+                  <pic:spPr>
+                    <a:xfrm>
+                      <a:off x="0" y="0"/>
+                      <a:ext cx="1120764" cy="2107490"/>
+                    </a:xfrm>
+                    <a:prstGeom prst="rect">
+                      <a:avLst/>
+                    </a:prstGeom>
+                  </pic:spPr>
+                </pic:pic>
+              </a:graphicData>
+            </a:graphic>
+          </wp:inline>
+        </w:drawing>
+      </w:r>
     </w:p>
     <w:p>
       <w:pPr>
@@ -789,8 +1042,195 @@
           <w:b/>
           <w:bCs/>
         </w:rPr>
+        <w:lastRenderedPageBreak/>
         <w:t xml:space="preserve">Append (the long version of) the current date and time to the same file. </w:t>
       </w:r>
+    </w:p>
+    <w:p>
+      <w:pPr>
+        <w:spacing w:after="25"/>
+        <w:ind w:left="345" w:firstLine="0"/>
+        <w:rPr>
+          <w:b/>
+          <w:bCs/>
+        </w:rPr>
+      </w:pPr>
+    </w:p>
+    <w:p>
+      <w:pPr>
+        <w:spacing w:after="25"/>
+      </w:pPr>
+      <w:r>
+        <w:t>To append the long version of the current date and time to the same file you can create a new .</w:t>
+      </w:r>
+      <w:proofErr w:type="spellStart"/>
+      <w:r>
+        <w:t>sh</w:t>
+      </w:r>
+      <w:proofErr w:type="spellEnd"/>
+      <w:r>
+        <w:t xml:space="preserve"> file and type the following code into it by using your IDE of choice. </w:t>
+      </w:r>
+      <w:r>
+        <w:t>Make sure to use the same directory and file name on line 7 from your previous script.</w:t>
+      </w:r>
+    </w:p>
+    <w:p>
+      <w:pPr>
+        <w:spacing w:after="25"/>
+      </w:pPr>
+    </w:p>
+    <w:p>
+      <w:pPr>
+        <w:spacing w:after="25"/>
+      </w:pPr>
+      <w:r>
+        <w:t xml:space="preserve">If you wish, you can include this code in </w:t>
+      </w:r>
+      <w:proofErr w:type="spellStart"/>
+      <w:r>
+        <w:t>your</w:t>
+      </w:r>
+      <w:proofErr w:type="spellEnd"/>
+      <w:r>
+        <w:t xml:space="preserve"> .</w:t>
+      </w:r>
+      <w:proofErr w:type="spellStart"/>
+      <w:r>
+        <w:t>sh</w:t>
+      </w:r>
+      <w:proofErr w:type="spellEnd"/>
+      <w:r>
+        <w:t xml:space="preserve"> file from part 1 but be aware that as you add more lines of code to your script it can become complex and </w:t>
+      </w:r>
+      <w:proofErr w:type="gramStart"/>
+      <w:r>
+        <w:t>error-prone</w:t>
+      </w:r>
+      <w:proofErr w:type="gramEnd"/>
+      <w:r>
+        <w:t>.</w:t>
+      </w:r>
+    </w:p>
+    <w:p>
+      <w:pPr>
+        <w:spacing w:after="25"/>
+      </w:pPr>
+    </w:p>
+    <w:p>
+      <w:pPr>
+        <w:spacing w:after="25"/>
+      </w:pPr>
+      <w:r>
+        <w:drawing>
+          <wp:inline distT="0" distB="0" distL="0" distR="0" wp14:anchorId="09631C35" wp14:editId="7E5ED63D">
+            <wp:extent cx="5716270" cy="838200"/>
+            <wp:effectExtent l="0" t="0" r="0" b="0"/>
+            <wp:docPr id="1021241351" name="Picture 1" descr="A screen shot of a computer&#10;&#10;Description automatically generated"/>
+            <wp:cNvGraphicFramePr>
+              <a:graphicFrameLocks xmlns:a="http://schemas.openxmlformats.org/drawingml/2006/main" noChangeAspect="1"/>
+            </wp:cNvGraphicFramePr>
+            <a:graphic xmlns:a="http://schemas.openxmlformats.org/drawingml/2006/main">
+              <a:graphicData uri="http://schemas.openxmlformats.org/drawingml/2006/picture">
+                <pic:pic xmlns:pic="http://schemas.openxmlformats.org/drawingml/2006/picture">
+                  <pic:nvPicPr>
+                    <pic:cNvPr id="1021241351" name="Picture 1" descr="A screen shot of a computer&#10;&#10;Description automatically generated"/>
+                    <pic:cNvPicPr/>
+                  </pic:nvPicPr>
+                  <pic:blipFill>
+                    <a:blip r:embed="rId9"/>
+                    <a:stretch>
+                      <a:fillRect/>
+                    </a:stretch>
+                  </pic:blipFill>
+                  <pic:spPr>
+                    <a:xfrm>
+                      <a:off x="0" y="0"/>
+                      <a:ext cx="5716270" cy="838200"/>
+                    </a:xfrm>
+                    <a:prstGeom prst="rect">
+                      <a:avLst/>
+                    </a:prstGeom>
+                  </pic:spPr>
+                </pic:pic>
+              </a:graphicData>
+            </a:graphic>
+          </wp:inline>
+        </w:drawing>
+      </w:r>
+    </w:p>
+    <w:p>
+      <w:pPr>
+        <w:spacing w:after="25"/>
+      </w:pPr>
+    </w:p>
+    <w:p>
+      <w:pPr>
+        <w:spacing w:after="25"/>
+      </w:pPr>
+      <w:r>
+        <w:t xml:space="preserve">Expected output should be the addition of the long date and time to the bottom of your .txt file from part 1. </w:t>
+      </w:r>
+      <w:r>
+        <w:t xml:space="preserve"> </w:t>
+      </w:r>
+    </w:p>
+    <w:p>
+      <w:pPr>
+        <w:spacing w:after="25"/>
+      </w:pPr>
+    </w:p>
+    <w:p>
+      <w:pPr>
+        <w:spacing w:after="25"/>
+      </w:pPr>
+      <w:r>
+        <w:drawing>
+          <wp:inline distT="0" distB="0" distL="0" distR="0" wp14:anchorId="43467580" wp14:editId="43E5E098">
+            <wp:extent cx="2231728" cy="2998033"/>
+            <wp:effectExtent l="0" t="0" r="3810" b="0"/>
+            <wp:docPr id="219208693" name="Picture 1" descr="A screen shot of a computer program&#10;&#10;Description automatically generated"/>
+            <wp:cNvGraphicFramePr>
+              <a:graphicFrameLocks xmlns:a="http://schemas.openxmlformats.org/drawingml/2006/main" noChangeAspect="1"/>
+            </wp:cNvGraphicFramePr>
+            <a:graphic xmlns:a="http://schemas.openxmlformats.org/drawingml/2006/main">
+              <a:graphicData uri="http://schemas.openxmlformats.org/drawingml/2006/picture">
+                <pic:pic xmlns:pic="http://schemas.openxmlformats.org/drawingml/2006/picture">
+                  <pic:nvPicPr>
+                    <pic:cNvPr id="219208693" name="Picture 1" descr="A screen shot of a computer program&#10;&#10;Description automatically generated"/>
+                    <pic:cNvPicPr/>
+                  </pic:nvPicPr>
+                  <pic:blipFill>
+                    <a:blip r:embed="rId10"/>
+                    <a:stretch>
+                      <a:fillRect/>
+                    </a:stretch>
+                  </pic:blipFill>
+                  <pic:spPr>
+                    <a:xfrm>
+                      <a:off x="0" y="0"/>
+                      <a:ext cx="2248732" cy="3020875"/>
+                    </a:xfrm>
+                    <a:prstGeom prst="rect">
+                      <a:avLst/>
+                    </a:prstGeom>
+                  </pic:spPr>
+                </pic:pic>
+              </a:graphicData>
+            </a:graphic>
+          </wp:inline>
+        </w:drawing>
+      </w:r>
+    </w:p>
+    <w:p>
+      <w:pPr>
+        <w:spacing w:after="25"/>
+        <w:ind w:left="0" w:firstLine="0"/>
+        <w:rPr>
+          <w:b/>
+          <w:bCs/>
+        </w:rPr>
+      </w:pPr>
     </w:p>
     <w:p>
       <w:pPr>
@@ -835,11 +1275,210 @@
     </w:p>
     <w:p>
       <w:pPr>
+        <w:spacing w:after="27"/>
+      </w:pPr>
+      <w:r>
+        <w:t>To make a script that closes all notepad files on your computer you can create a new .</w:t>
+      </w:r>
+      <w:proofErr w:type="spellStart"/>
+      <w:r>
+        <w:t>sh</w:t>
+      </w:r>
+      <w:proofErr w:type="spellEnd"/>
+      <w:r>
+        <w:t xml:space="preserve"> file and type the below code</w:t>
+      </w:r>
+      <w:r>
+        <w:t xml:space="preserve"> into it by using your preferred IDE to edit the .</w:t>
+      </w:r>
+      <w:proofErr w:type="spellStart"/>
+      <w:r>
+        <w:t>sh</w:t>
+      </w:r>
+      <w:proofErr w:type="spellEnd"/>
+      <w:r>
+        <w:t xml:space="preserve"> file.</w:t>
+      </w:r>
+    </w:p>
+    <w:p>
+      <w:pPr>
+        <w:spacing w:after="27"/>
+      </w:pPr>
+    </w:p>
+    <w:p>
+      <w:pPr>
+        <w:spacing w:after="27"/>
+      </w:pPr>
+      <w:r>
+        <w:drawing>
+          <wp:inline distT="0" distB="0" distL="0" distR="0" wp14:anchorId="6ED986FD" wp14:editId="38F9E010">
+            <wp:extent cx="5716270" cy="1035685"/>
+            <wp:effectExtent l="0" t="0" r="0" b="5715"/>
+            <wp:docPr id="1363585557" name="Picture 1" descr="A black background with white text&#10;&#10;Description automatically generated"/>
+            <wp:cNvGraphicFramePr>
+              <a:graphicFrameLocks xmlns:a="http://schemas.openxmlformats.org/drawingml/2006/main" noChangeAspect="1"/>
+            </wp:cNvGraphicFramePr>
+            <a:graphic xmlns:a="http://schemas.openxmlformats.org/drawingml/2006/main">
+              <a:graphicData uri="http://schemas.openxmlformats.org/drawingml/2006/picture">
+                <pic:pic xmlns:pic="http://schemas.openxmlformats.org/drawingml/2006/picture">
+                  <pic:nvPicPr>
+                    <pic:cNvPr id="1363585557" name="Picture 1" descr="A black background with white text&#10;&#10;Description automatically generated"/>
+                    <pic:cNvPicPr/>
+                  </pic:nvPicPr>
+                  <pic:blipFill>
+                    <a:blip r:embed="rId11"/>
+                    <a:stretch>
+                      <a:fillRect/>
+                    </a:stretch>
+                  </pic:blipFill>
+                  <pic:spPr>
+                    <a:xfrm>
+                      <a:off x="0" y="0"/>
+                      <a:ext cx="5716270" cy="1035685"/>
+                    </a:xfrm>
+                    <a:prstGeom prst="rect">
+                      <a:avLst/>
+                    </a:prstGeom>
+                  </pic:spPr>
+                </pic:pic>
+              </a:graphicData>
+            </a:graphic>
+          </wp:inline>
+        </w:drawing>
+      </w:r>
+    </w:p>
+    <w:p>
+      <w:pPr>
+        <w:spacing w:after="27"/>
+      </w:pPr>
+    </w:p>
+    <w:p>
+      <w:pPr>
+        <w:spacing w:after="27"/>
+      </w:pPr>
+    </w:p>
+    <w:p>
+      <w:pPr>
+        <w:spacing w:after="27"/>
+        <w:rPr>
+          <w:b/>
+          <w:bCs/>
+        </w:rPr>
+      </w:pPr>
+    </w:p>
+    <w:p>
+      <w:pPr>
+        <w:spacing w:after="27"/>
+      </w:pPr>
+      <w:r>
+        <w:lastRenderedPageBreak/>
+        <w:t xml:space="preserve">Output should be that any open notepad files will automatically close, see </w:t>
+      </w:r>
+      <w:proofErr w:type="spellStart"/>
+      <w:r>
+        <w:t>screendumps</w:t>
+      </w:r>
+      <w:proofErr w:type="spellEnd"/>
+      <w:r>
+        <w:t xml:space="preserve"> below:</w:t>
+      </w:r>
+    </w:p>
+    <w:p>
+      <w:pPr>
+        <w:spacing w:after="27"/>
+      </w:pPr>
+    </w:p>
+    <w:p>
+      <w:pPr>
+        <w:spacing w:after="27"/>
+      </w:pPr>
+      <w:r>
+        <w:drawing>
+          <wp:inline distT="0" distB="0" distL="0" distR="0" wp14:anchorId="45FD8463" wp14:editId="351EA264">
+            <wp:extent cx="4524241" cy="5696262"/>
+            <wp:effectExtent l="0" t="0" r="0" b="0"/>
+            <wp:docPr id="1183709702" name="Picture 1" descr="A screenshot of a computer&#10;&#10;Description automatically generated"/>
+            <wp:cNvGraphicFramePr>
+              <a:graphicFrameLocks xmlns:a="http://schemas.openxmlformats.org/drawingml/2006/main" noChangeAspect="1"/>
+            </wp:cNvGraphicFramePr>
+            <a:graphic xmlns:a="http://schemas.openxmlformats.org/drawingml/2006/main">
+              <a:graphicData uri="http://schemas.openxmlformats.org/drawingml/2006/picture">
+                <pic:pic xmlns:pic="http://schemas.openxmlformats.org/drawingml/2006/picture">
+                  <pic:nvPicPr>
+                    <pic:cNvPr id="1183709702" name="Picture 1" descr="A screenshot of a computer&#10;&#10;Description automatically generated"/>
+                    <pic:cNvPicPr/>
+                  </pic:nvPicPr>
+                  <pic:blipFill>
+                    <a:blip r:embed="rId12"/>
+                    <a:stretch>
+                      <a:fillRect/>
+                    </a:stretch>
+                  </pic:blipFill>
+                  <pic:spPr>
+                    <a:xfrm>
+                      <a:off x="0" y="0"/>
+                      <a:ext cx="4547287" cy="5725278"/>
+                    </a:xfrm>
+                    <a:prstGeom prst="rect">
+                      <a:avLst/>
+                    </a:prstGeom>
+                  </pic:spPr>
+                </pic:pic>
+              </a:graphicData>
+            </a:graphic>
+          </wp:inline>
+        </w:drawing>
+      </w:r>
+    </w:p>
+    <w:p>
+      <w:pPr>
+        <w:spacing w:after="27"/>
+      </w:pPr>
+      <w:r>
+        <w:drawing>
+          <wp:inline distT="0" distB="0" distL="0" distR="0" wp14:anchorId="4C4996E8" wp14:editId="1D1586C2">
+            <wp:extent cx="4333436" cy="2630774"/>
+            <wp:effectExtent l="0" t="0" r="0" b="0"/>
+            <wp:docPr id="920100129" name="Picture 1" descr="A screenshot of a computer&#10;&#10;Description automatically generated"/>
+            <wp:cNvGraphicFramePr>
+              <a:graphicFrameLocks xmlns:a="http://schemas.openxmlformats.org/drawingml/2006/main" noChangeAspect="1"/>
+            </wp:cNvGraphicFramePr>
+            <a:graphic xmlns:a="http://schemas.openxmlformats.org/drawingml/2006/main">
+              <a:graphicData uri="http://schemas.openxmlformats.org/drawingml/2006/picture">
+                <pic:pic xmlns:pic="http://schemas.openxmlformats.org/drawingml/2006/picture">
+                  <pic:nvPicPr>
+                    <pic:cNvPr id="920100129" name="Picture 1" descr="A screenshot of a computer&#10;&#10;Description automatically generated"/>
+                    <pic:cNvPicPr/>
+                  </pic:nvPicPr>
+                  <pic:blipFill>
+                    <a:blip r:embed="rId13"/>
+                    <a:stretch>
+                      <a:fillRect/>
+                    </a:stretch>
+                  </pic:blipFill>
+                  <pic:spPr>
+                    <a:xfrm>
+                      <a:off x="0" y="0"/>
+                      <a:ext cx="4382888" cy="2660796"/>
+                    </a:xfrm>
+                    <a:prstGeom prst="rect">
+                      <a:avLst/>
+                    </a:prstGeom>
+                  </pic:spPr>
+                </pic:pic>
+              </a:graphicData>
+            </a:graphic>
+          </wp:inline>
+        </w:drawing>
+      </w:r>
+    </w:p>
+    <w:p>
+      <w:pPr>
         <w:numPr>
           <w:ilvl w:val="0"/>
           <w:numId w:val="8"/>
         </w:numPr>
-        <w:spacing w:after="25"/>
+        <w:spacing w:after="27"/>
         <w:ind w:hanging="360"/>
         <w:rPr>
           <w:b/>
@@ -850,17 +1489,260 @@
         <w:rPr>
           <w:b/>
           <w:bCs/>
-        </w:rPr>
-        <w:t xml:space="preserve">Append the last 20 errors from the event log to the same file. </w:t>
+          <w:lang w:val="en-GB"/>
+        </w:rPr>
+        <w:lastRenderedPageBreak/>
+        <w:t>Append a list of all available WMI classes to the same file.</w:t>
       </w:r>
     </w:p>
     <w:p>
       <w:pPr>
         <w:spacing w:after="25"/>
-        <w:ind w:left="705" w:firstLine="0"/>
+      </w:pPr>
+      <w:r>
+        <w:rPr>
+          <w:lang w:val="en-GB"/>
+        </w:rPr>
+        <w:t xml:space="preserve">To append a list of all available WMI classes </w:t>
+      </w:r>
+      <w:r>
+        <w:t>to the same file you can create a new .</w:t>
+      </w:r>
+      <w:proofErr w:type="spellStart"/>
+      <w:r>
+        <w:t>sh</w:t>
+      </w:r>
+      <w:proofErr w:type="spellEnd"/>
+      <w:r>
+        <w:t xml:space="preserve"> file and type the following code into it by using your IDE of choice. Make sure to use the same directory and file name on line </w:t>
+      </w:r>
+      <w:r>
+        <w:t>4</w:t>
+      </w:r>
+      <w:r>
+        <w:t xml:space="preserve"> from your previous script</w:t>
+      </w:r>
+      <w:r>
+        <w:t xml:space="preserve"> in part 1/part 2.</w:t>
+      </w:r>
+    </w:p>
+    <w:p>
+      <w:pPr>
+        <w:ind w:left="0" w:firstLine="0"/>
+        <w:rPr>
+          <w:lang w:val="en-GB"/>
+        </w:rPr>
+      </w:pPr>
+    </w:p>
+    <w:p>
+      <w:pPr>
+        <w:spacing w:after="25"/>
+      </w:pPr>
+      <w:r>
+        <w:t>If you wish, you can include this code in your .</w:t>
+      </w:r>
+      <w:proofErr w:type="spellStart"/>
+      <w:r>
+        <w:t>sh</w:t>
+      </w:r>
+      <w:proofErr w:type="spellEnd"/>
+      <w:r>
+        <w:t xml:space="preserve"> file from part 1 but be aware that as you add more lines of code to your script it can become complex and </w:t>
+      </w:r>
+      <w:proofErr w:type="gramStart"/>
+      <w:r>
+        <w:t>error-prone</w:t>
+      </w:r>
+      <w:proofErr w:type="gramEnd"/>
+      <w:r>
+        <w:t>.</w:t>
+      </w:r>
+    </w:p>
+    <w:p>
+      <w:pPr>
+        <w:ind w:left="0" w:firstLine="0"/>
+        <w:rPr>
+          <w:lang w:val="en-GB"/>
+        </w:rPr>
+      </w:pPr>
+    </w:p>
+    <w:p>
+      <w:pPr>
+        <w:ind w:left="0" w:firstLine="0"/>
+        <w:rPr>
+          <w:lang w:val="en-GB"/>
+        </w:rPr>
+      </w:pPr>
+      <w:r>
+        <w:rPr>
+          <w:lang w:val="en-GB"/>
+        </w:rPr>
+        <w:drawing>
+          <wp:inline distT="0" distB="0" distL="0" distR="0" wp14:anchorId="13607A6A" wp14:editId="122C95C4">
+            <wp:extent cx="5716270" cy="365760"/>
+            <wp:effectExtent l="0" t="0" r="0" b="2540"/>
+            <wp:docPr id="2028055286" name="Picture 1"/>
+            <wp:cNvGraphicFramePr>
+              <a:graphicFrameLocks xmlns:a="http://schemas.openxmlformats.org/drawingml/2006/main" noChangeAspect="1"/>
+            </wp:cNvGraphicFramePr>
+            <a:graphic xmlns:a="http://schemas.openxmlformats.org/drawingml/2006/main">
+              <a:graphicData uri="http://schemas.openxmlformats.org/drawingml/2006/picture">
+                <pic:pic xmlns:pic="http://schemas.openxmlformats.org/drawingml/2006/picture">
+                  <pic:nvPicPr>
+                    <pic:cNvPr id="2028055286" name=""/>
+                    <pic:cNvPicPr/>
+                  </pic:nvPicPr>
+                  <pic:blipFill>
+                    <a:blip r:embed="rId14"/>
+                    <a:stretch>
+                      <a:fillRect/>
+                    </a:stretch>
+                  </pic:blipFill>
+                  <pic:spPr>
+                    <a:xfrm>
+                      <a:off x="0" y="0"/>
+                      <a:ext cx="5716270" cy="365760"/>
+                    </a:xfrm>
+                    <a:prstGeom prst="rect">
+                      <a:avLst/>
+                    </a:prstGeom>
+                  </pic:spPr>
+                </pic:pic>
+              </a:graphicData>
+            </a:graphic>
+          </wp:inline>
+        </w:drawing>
+      </w:r>
+    </w:p>
+    <w:p>
+      <w:pPr>
+        <w:ind w:left="0" w:firstLine="0"/>
+        <w:rPr>
+          <w:lang w:val="en-GB"/>
+        </w:rPr>
+      </w:pPr>
+    </w:p>
+    <w:p>
+      <w:pPr>
+        <w:spacing w:after="25"/>
+      </w:pPr>
+      <w:r>
+        <w:t xml:space="preserve">Expected output should be the addition of </w:t>
+      </w:r>
+      <w:r>
+        <w:t>a list of all available WMI classes</w:t>
+      </w:r>
+      <w:r>
+        <w:t xml:space="preserve"> to the bottom of your .txt file from part 1.  </w:t>
+      </w:r>
+      <w:r>
+        <w:t xml:space="preserve">As this will generally be a large output, I have only included a small sample in my below </w:t>
+      </w:r>
+      <w:proofErr w:type="spellStart"/>
+      <w:r>
+        <w:t>screendumps</w:t>
+      </w:r>
+      <w:proofErr w:type="spellEnd"/>
+      <w:r>
+        <w:t>:</w:t>
+      </w:r>
+    </w:p>
+    <w:p>
+      <w:pPr>
+        <w:spacing w:after="25"/>
+      </w:pPr>
+    </w:p>
+    <w:p>
+      <w:pPr>
+        <w:spacing w:after="25"/>
+      </w:pPr>
+      <w:r>
+        <w:drawing>
+          <wp:inline distT="0" distB="0" distL="0" distR="0" wp14:anchorId="2E575FD2" wp14:editId="0EACC4E7">
+            <wp:extent cx="5716270" cy="3096260"/>
+            <wp:effectExtent l="0" t="0" r="0" b="2540"/>
+            <wp:docPr id="1399711299" name="Picture 1" descr="A screenshot of a computer&#10;&#10;Description automatically generated"/>
+            <wp:cNvGraphicFramePr>
+              <a:graphicFrameLocks xmlns:a="http://schemas.openxmlformats.org/drawingml/2006/main" noChangeAspect="1"/>
+            </wp:cNvGraphicFramePr>
+            <a:graphic xmlns:a="http://schemas.openxmlformats.org/drawingml/2006/main">
+              <a:graphicData uri="http://schemas.openxmlformats.org/drawingml/2006/picture">
+                <pic:pic xmlns:pic="http://schemas.openxmlformats.org/drawingml/2006/picture">
+                  <pic:nvPicPr>
+                    <pic:cNvPr id="1399711299" name="Picture 1" descr="A screenshot of a computer&#10;&#10;Description automatically generated"/>
+                    <pic:cNvPicPr/>
+                  </pic:nvPicPr>
+                  <pic:blipFill>
+                    <a:blip r:embed="rId15"/>
+                    <a:stretch>
+                      <a:fillRect/>
+                    </a:stretch>
+                  </pic:blipFill>
+                  <pic:spPr>
+                    <a:xfrm>
+                      <a:off x="0" y="0"/>
+                      <a:ext cx="5716270" cy="3096260"/>
+                    </a:xfrm>
+                    <a:prstGeom prst="rect">
+                      <a:avLst/>
+                    </a:prstGeom>
+                  </pic:spPr>
+                </pic:pic>
+              </a:graphicData>
+            </a:graphic>
+          </wp:inline>
+        </w:drawing>
+      </w:r>
+    </w:p>
+    <w:p>
+      <w:pPr>
+        <w:spacing w:after="25"/>
+      </w:pPr>
+      <w:r>
+        <w:drawing>
+          <wp:inline distT="0" distB="0" distL="0" distR="0" wp14:anchorId="46630F27" wp14:editId="42903570">
+            <wp:extent cx="5716270" cy="3096260"/>
+            <wp:effectExtent l="0" t="0" r="0" b="2540"/>
+            <wp:docPr id="1230373047" name="Picture 1" descr="A screenshot of a computer screen&#10;&#10;Description automatically generated"/>
+            <wp:cNvGraphicFramePr>
+              <a:graphicFrameLocks xmlns:a="http://schemas.openxmlformats.org/drawingml/2006/main" noChangeAspect="1"/>
+            </wp:cNvGraphicFramePr>
+            <a:graphic xmlns:a="http://schemas.openxmlformats.org/drawingml/2006/main">
+              <a:graphicData uri="http://schemas.openxmlformats.org/drawingml/2006/picture">
+                <pic:pic xmlns:pic="http://schemas.openxmlformats.org/drawingml/2006/picture">
+                  <pic:nvPicPr>
+                    <pic:cNvPr id="1230373047" name="Picture 1" descr="A screenshot of a computer screen&#10;&#10;Description automatically generated"/>
+                    <pic:cNvPicPr/>
+                  </pic:nvPicPr>
+                  <pic:blipFill>
+                    <a:blip r:embed="rId16"/>
+                    <a:stretch>
+                      <a:fillRect/>
+                    </a:stretch>
+                  </pic:blipFill>
+                  <pic:spPr>
+                    <a:xfrm>
+                      <a:off x="0" y="0"/>
+                      <a:ext cx="5716270" cy="3096260"/>
+                    </a:xfrm>
+                    <a:prstGeom prst="rect">
+                      <a:avLst/>
+                    </a:prstGeom>
+                  </pic:spPr>
+                </pic:pic>
+              </a:graphicData>
+            </a:graphic>
+          </wp:inline>
+        </w:drawing>
+      </w:r>
+    </w:p>
+    <w:p>
+      <w:pPr>
+        <w:ind w:left="0" w:firstLine="0"/>
         <w:rPr>
           <w:b/>
           <w:bCs/>
+          <w:lang w:val="en-GB"/>
         </w:rPr>
       </w:pPr>
     </w:p>
@@ -870,7 +1752,7 @@
           <w:ilvl w:val="0"/>
           <w:numId w:val="8"/>
         </w:numPr>
-        <w:spacing w:after="25"/>
+        <w:spacing w:after="27"/>
         <w:ind w:hanging="360"/>
         <w:rPr>
           <w:b/>
@@ -881,30 +1763,199 @@
         <w:rPr>
           <w:b/>
           <w:bCs/>
-        </w:rPr>
-        <w:t xml:space="preserve">Append a list of all available WMI classes to the same file. </w:t>
-      </w:r>
-    </w:p>
-    <w:p>
-      <w:pPr>
-        <w:rPr>
-          <w:lang w:val="en-GB" w:eastAsia="en-GB"/>
-        </w:rPr>
-      </w:pPr>
-    </w:p>
-    <w:p>
-      <w:pPr>
-        <w:rPr>
-          <w:lang w:val="en-GB" w:eastAsia="en-GB"/>
-        </w:rPr>
-      </w:pPr>
-    </w:p>
-    <w:p>
-      <w:pPr>
-        <w:rPr>
-          <w:lang w:val="en-GB" w:eastAsia="en-GB"/>
-        </w:rPr>
-      </w:pPr>
+          <w:lang w:val="en-GB"/>
+        </w:rPr>
+        <w:t xml:space="preserve">Identify what account the spooler is running as (hint: use </w:t>
+      </w:r>
+      <w:proofErr w:type="spellStart"/>
+      <w:r>
+        <w:rPr>
+          <w:b/>
+          <w:bCs/>
+          <w:lang w:val="en-GB"/>
+        </w:rPr>
+        <w:t>wmi</w:t>
+      </w:r>
+      <w:proofErr w:type="spellEnd"/>
+      <w:r>
+        <w:rPr>
+          <w:b/>
+          <w:bCs/>
+          <w:lang w:val="en-GB"/>
+        </w:rPr>
+        <w:t>)</w:t>
+      </w:r>
+    </w:p>
+    <w:p>
+      <w:pPr>
+        <w:spacing w:after="27"/>
+        <w:rPr>
+          <w:lang w:val="en-GB"/>
+        </w:rPr>
+      </w:pPr>
+      <w:r>
+        <w:rPr>
+          <w:lang w:val="en-GB"/>
+        </w:rPr>
+        <w:t>To identify which account the spooler is running as you can type the below code into a new .</w:t>
+      </w:r>
+      <w:proofErr w:type="spellStart"/>
+      <w:r>
+        <w:rPr>
+          <w:lang w:val="en-GB"/>
+        </w:rPr>
+        <w:t>sh</w:t>
+      </w:r>
+      <w:proofErr w:type="spellEnd"/>
+      <w:r>
+        <w:rPr>
+          <w:lang w:val="en-GB"/>
+        </w:rPr>
+        <w:t xml:space="preserve"> file by using your preferred IDE to edit the file.</w:t>
+      </w:r>
+      <w:r>
+        <w:t xml:space="preserve"> </w:t>
+      </w:r>
+      <w:r>
+        <w:t>Y</w:t>
+      </w:r>
+      <w:r>
+        <w:t xml:space="preserve">ou can change the directory and .txt file name in line </w:t>
+      </w:r>
+      <w:r>
+        <w:t>4</w:t>
+      </w:r>
+      <w:r>
+        <w:t xml:space="preserve"> to suit your preferences.</w:t>
+      </w:r>
+    </w:p>
+    <w:p>
+      <w:pPr>
+        <w:spacing w:after="27"/>
+        <w:rPr>
+          <w:lang w:val="en-GB"/>
+        </w:rPr>
+      </w:pPr>
+    </w:p>
+    <w:p>
+      <w:pPr>
+        <w:spacing w:after="27"/>
+      </w:pPr>
+      <w:r>
+        <w:drawing>
+          <wp:inline distT="0" distB="0" distL="0" distR="0" wp14:anchorId="6BEAEB84" wp14:editId="256FF759">
+            <wp:extent cx="5716270" cy="367665"/>
+            <wp:effectExtent l="0" t="0" r="0" b="635"/>
+            <wp:docPr id="1220647847" name="Picture 1"/>
+            <wp:cNvGraphicFramePr>
+              <a:graphicFrameLocks xmlns:a="http://schemas.openxmlformats.org/drawingml/2006/main" noChangeAspect="1"/>
+            </wp:cNvGraphicFramePr>
+            <a:graphic xmlns:a="http://schemas.openxmlformats.org/drawingml/2006/main">
+              <a:graphicData uri="http://schemas.openxmlformats.org/drawingml/2006/picture">
+                <pic:pic xmlns:pic="http://schemas.openxmlformats.org/drawingml/2006/picture">
+                  <pic:nvPicPr>
+                    <pic:cNvPr id="1220647847" name=""/>
+                    <pic:cNvPicPr/>
+                  </pic:nvPicPr>
+                  <pic:blipFill>
+                    <a:blip r:embed="rId17"/>
+                    <a:stretch>
+                      <a:fillRect/>
+                    </a:stretch>
+                  </pic:blipFill>
+                  <pic:spPr>
+                    <a:xfrm>
+                      <a:off x="0" y="0"/>
+                      <a:ext cx="5716270" cy="367665"/>
+                    </a:xfrm>
+                    <a:prstGeom prst="rect">
+                      <a:avLst/>
+                    </a:prstGeom>
+                  </pic:spPr>
+                </pic:pic>
+              </a:graphicData>
+            </a:graphic>
+          </wp:inline>
+        </w:drawing>
+      </w:r>
+    </w:p>
+    <w:p>
+      <w:pPr>
+        <w:rPr>
+          <w:lang w:val="en-GB" w:eastAsia="en-GB"/>
+        </w:rPr>
+      </w:pPr>
+    </w:p>
+    <w:p>
+      <w:pPr>
+        <w:rPr>
+          <w:lang w:val="en-GB" w:eastAsia="en-GB"/>
+        </w:rPr>
+      </w:pPr>
+    </w:p>
+    <w:p>
+      <w:pPr>
+        <w:rPr>
+          <w:lang w:val="en-GB" w:eastAsia="en-GB"/>
+        </w:rPr>
+      </w:pPr>
+      <w:r>
+        <w:rPr>
+          <w:lang w:val="en-GB" w:eastAsia="en-GB"/>
+        </w:rPr>
+        <w:t>Expected output should be as below, a .txt file detailing which account the spooler is running as:</w:t>
+      </w:r>
+    </w:p>
+    <w:p>
+      <w:pPr>
+        <w:rPr>
+          <w:lang w:val="en-GB" w:eastAsia="en-GB"/>
+        </w:rPr>
+      </w:pPr>
+    </w:p>
+    <w:p>
+      <w:pPr>
+        <w:rPr>
+          <w:lang w:val="en-GB" w:eastAsia="en-GB"/>
+        </w:rPr>
+      </w:pPr>
+      <w:r>
+        <w:drawing>
+          <wp:inline distT="0" distB="0" distL="0" distR="0" wp14:anchorId="41E824CF" wp14:editId="01D8F97C">
+            <wp:extent cx="3272144" cy="1708406"/>
+            <wp:effectExtent l="0" t="0" r="5080" b="0"/>
+            <wp:docPr id="370076499" name="Picture 1" descr="A screenshot of a computer&#10;&#10;Description automatically generated"/>
+            <wp:cNvGraphicFramePr>
+              <a:graphicFrameLocks xmlns:a="http://schemas.openxmlformats.org/drawingml/2006/main" noChangeAspect="1"/>
+            </wp:cNvGraphicFramePr>
+            <a:graphic xmlns:a="http://schemas.openxmlformats.org/drawingml/2006/main">
+              <a:graphicData uri="http://schemas.openxmlformats.org/drawingml/2006/picture">
+                <pic:pic xmlns:pic="http://schemas.openxmlformats.org/drawingml/2006/picture">
+                  <pic:nvPicPr>
+                    <pic:cNvPr id="370076499" name="Picture 1" descr="A screenshot of a computer&#10;&#10;Description automatically generated"/>
+                    <pic:cNvPicPr/>
+                  </pic:nvPicPr>
+                  <pic:blipFill>
+                    <a:blip r:embed="rId18"/>
+                    <a:stretch>
+                      <a:fillRect/>
+                    </a:stretch>
+                  </pic:blipFill>
+                  <pic:spPr>
+                    <a:xfrm>
+                      <a:off x="0" y="0"/>
+                      <a:ext cx="3317093" cy="1731874"/>
+                    </a:xfrm>
+                    <a:prstGeom prst="rect">
+                      <a:avLst/>
+                    </a:prstGeom>
+                  </pic:spPr>
+                </pic:pic>
+              </a:graphicData>
+            </a:graphic>
+          </wp:inline>
+        </w:drawing>
+      </w:r>
     </w:p>
     <w:p>
       <w:pPr>
@@ -925,9 +1976,9 @@
       </w:r>
     </w:p>
     <w:sectPr>
-      <w:headerReference w:type="even" r:id="rId7"/>
-      <w:headerReference w:type="default" r:id="rId8"/>
-      <w:headerReference w:type="first" r:id="rId9"/>
+      <w:headerReference w:type="even" r:id="rId19"/>
+      <w:headerReference w:type="default" r:id="rId20"/>
+      <w:headerReference w:type="first" r:id="rId21"/>
       <w:pgSz w:w="11906" w:h="16838"/>
       <w:pgMar w:top="1448" w:right="1464" w:bottom="1648" w:left="1440" w:header="747" w:footer="720" w:gutter="0"/>
       <w:cols w:space="720"/>

</xml_diff>